<commit_message>
added show questions function, updated design doc
</commit_message>
<xml_diff>
--- a/docs/设计说明书.docx
+++ b/docs/设计说明书.docx
@@ -1887,7 +1887,7 @@
     </w:p>
     <w:tbl>
       <w:tblPr>
-        <w:tblStyle w:val="4"/>
+        <w:tblStyle w:val="5"/>
         <w:tblW w:w="8522" w:type="dxa"/>
         <w:tblInd w:w="0" w:type="dxa"/>
         <w:tblBorders>
@@ -2434,8 +2434,6 @@
               </w:rPr>
               <w:t>s</w:t>
             </w:r>
-            <w:bookmarkStart w:id="0" w:name="_GoBack"/>
-            <w:bookmarkEnd w:id="0"/>
           </w:p>
         </w:tc>
         <w:tc>
@@ -2643,7 +2641,7 @@
     </w:p>
     <w:tbl>
       <w:tblPr>
-        <w:tblStyle w:val="4"/>
+        <w:tblStyle w:val="5"/>
         <w:tblW w:w="8522" w:type="dxa"/>
         <w:tblInd w:w="0" w:type="dxa"/>
         <w:tblBorders>
@@ -3004,7 +3002,7 @@
     </w:p>
     <w:tbl>
       <w:tblPr>
-        <w:tblStyle w:val="4"/>
+        <w:tblStyle w:val="5"/>
         <w:tblW w:w="8522" w:type="dxa"/>
         <w:tblInd w:w="0" w:type="dxa"/>
         <w:tblBorders>
@@ -3518,6 +3516,105 @@
           </w:p>
         </w:tc>
       </w:tr>
+      <w:tr>
+        <w:tblPrEx>
+          <w:tblLayout w:type="fixed"/>
+        </w:tblPrEx>
+        <w:tc>
+          <w:tcPr>
+            <w:tcW w:w="2840" w:type="dxa"/>
+          </w:tcPr>
+          <w:p>
+            <w:pPr>
+              <w:numPr>
+                <w:ilvl w:val="0"/>
+                <w:numId w:val="0"/>
+              </w:numPr>
+              <w:jc w:val="both"/>
+              <w:rPr>
+                <w:b w:val="0"/>
+                <w:bCs w:val="0"/>
+                <w:sz w:val="28"/>
+                <w:szCs w:val="28"/>
+                <w:vertAlign w:val="baseline"/>
+              </w:rPr>
+            </w:pPr>
+            <w:r>
+              <w:rPr>
+                <w:rFonts w:hint="eastAsia"/>
+                <w:b w:val="0"/>
+                <w:bCs w:val="0"/>
+                <w:sz w:val="28"/>
+                <w:szCs w:val="28"/>
+                <w:vertAlign w:val="baseline"/>
+              </w:rPr>
+              <w:t>Tpath</w:t>
+            </w:r>
+          </w:p>
+        </w:tc>
+        <w:tc>
+          <w:tcPr>
+            <w:tcW w:w="2841" w:type="dxa"/>
+          </w:tcPr>
+          <w:p>
+            <w:pPr>
+              <w:numPr>
+                <w:ilvl w:val="0"/>
+                <w:numId w:val="0"/>
+              </w:numPr>
+              <w:jc w:val="both"/>
+              <w:rPr>
+                <w:b w:val="0"/>
+                <w:bCs w:val="0"/>
+                <w:sz w:val="28"/>
+                <w:szCs w:val="28"/>
+                <w:vertAlign w:val="baseline"/>
+              </w:rPr>
+            </w:pPr>
+            <w:r>
+              <w:rPr>
+                <w:b w:val="0"/>
+                <w:bCs w:val="0"/>
+                <w:sz w:val="28"/>
+                <w:szCs w:val="28"/>
+                <w:vertAlign w:val="baseline"/>
+              </w:rPr>
+              <w:t>CHAR(20)</w:t>
+            </w:r>
+          </w:p>
+        </w:tc>
+        <w:tc>
+          <w:tcPr>
+            <w:tcW w:w="2841" w:type="dxa"/>
+          </w:tcPr>
+          <w:p>
+            <w:pPr>
+              <w:numPr>
+                <w:ilvl w:val="0"/>
+                <w:numId w:val="0"/>
+              </w:numPr>
+              <w:jc w:val="both"/>
+              <w:rPr>
+                <w:b w:val="0"/>
+                <w:bCs w:val="0"/>
+                <w:sz w:val="28"/>
+                <w:szCs w:val="28"/>
+                <w:vertAlign w:val="baseline"/>
+              </w:rPr>
+            </w:pPr>
+            <w:r>
+              <w:rPr>
+                <w:b w:val="0"/>
+                <w:bCs w:val="0"/>
+                <w:sz w:val="28"/>
+                <w:szCs w:val="28"/>
+                <w:vertAlign w:val="baseline"/>
+              </w:rPr>
+              <w:t>题目信息json文件名称</w:t>
+            </w:r>
+          </w:p>
+        </w:tc>
+      </w:tr>
     </w:tbl>
     <w:p>
       <w:pPr>
@@ -3590,25 +3687,7 @@
           <w:sz w:val="28"/>
           <w:szCs w:val="28"/>
         </w:rPr>
-        <w:t>类名</w:t>
-      </w:r>
-      <w:r>
-        <w:rPr>
-          <w:b w:val="0"/>
-          <w:bCs w:val="0"/>
-          <w:sz w:val="28"/>
-          <w:szCs w:val="28"/>
-        </w:rPr>
-        <w:t>首字母</w:t>
-      </w:r>
-      <w:r>
-        <w:rPr>
-          <w:b w:val="0"/>
-          <w:bCs w:val="0"/>
-          <w:sz w:val="28"/>
-          <w:szCs w:val="28"/>
-        </w:rPr>
-        <w:t>大写</w:t>
+        <w:t>类名首字母大写</w:t>
       </w:r>
     </w:p>
     <w:p>
@@ -3683,34 +3762,7 @@
           <w:sz w:val="28"/>
           <w:szCs w:val="28"/>
         </w:rPr>
-        <w:t>成员函数第</w:t>
-      </w:r>
-      <w:r>
-        <w:rPr>
-          <w:b w:val="0"/>
-          <w:bCs w:val="0"/>
-          <w:sz w:val="28"/>
-          <w:szCs w:val="28"/>
-        </w:rPr>
-        <w:t>开头加上m_，第一个</w:t>
-      </w:r>
-      <w:r>
-        <w:rPr>
-          <w:b w:val="0"/>
-          <w:bCs w:val="0"/>
-          <w:sz w:val="28"/>
-          <w:szCs w:val="28"/>
-        </w:rPr>
-        <w:t>单词小写，其他单词大写。驼峰命名法。</w:t>
-      </w:r>
-      <w:r>
-        <w:rPr>
-          <w:b w:val="0"/>
-          <w:bCs w:val="0"/>
-          <w:sz w:val="28"/>
-          <w:szCs w:val="28"/>
-        </w:rPr>
-        <w:t>私有函数直接驼峰命名法。</w:t>
+        <w:t>成员函数第开头加上m_，第一个单词小写，其他单词大写。驼峰命名法。私有函数直接驼峰命名法。</w:t>
       </w:r>
     </w:p>
     <w:p>
@@ -3735,34 +3787,7 @@
           <w:sz w:val="28"/>
           <w:szCs w:val="28"/>
         </w:rPr>
-        <w:t>成员变量</w:t>
-      </w:r>
-      <w:r>
-        <w:rPr>
-          <w:b w:val="0"/>
-          <w:bCs w:val="0"/>
-          <w:sz w:val="28"/>
-          <w:szCs w:val="28"/>
-        </w:rPr>
-        <w:t>前面加上m_，</w:t>
-      </w:r>
-      <w:r>
-        <w:rPr>
-          <w:b w:val="0"/>
-          <w:bCs w:val="0"/>
-          <w:sz w:val="28"/>
-          <w:szCs w:val="28"/>
-        </w:rPr>
-        <w:t>小写，单词之间用下划线分割。</w:t>
-      </w:r>
-      <w:r>
-        <w:rPr>
-          <w:b w:val="0"/>
-          <w:bCs w:val="0"/>
-          <w:sz w:val="28"/>
-          <w:szCs w:val="28"/>
-        </w:rPr>
-        <w:t>如果是私有变量不用写m_，并且采用驼峰命名法</w:t>
+        <w:t>成员变量前面加上m_，小写，单词之间用下划线分割。如果是私有变量不用写m_，并且采用驼峰命名法</w:t>
       </w:r>
     </w:p>
     <w:p>
@@ -3787,25 +3812,7 @@
           <w:sz w:val="28"/>
           <w:szCs w:val="28"/>
         </w:rPr>
-        <w:t>静态成员函数开头</w:t>
-      </w:r>
-      <w:r>
-        <w:rPr>
-          <w:b w:val="0"/>
-          <w:bCs w:val="0"/>
-          <w:sz w:val="28"/>
-          <w:szCs w:val="28"/>
-        </w:rPr>
-        <w:t>加上s_，其他和成员函数一样</w:t>
-      </w:r>
-      <w:r>
-        <w:rPr>
-          <w:b w:val="0"/>
-          <w:bCs w:val="0"/>
-          <w:sz w:val="28"/>
-          <w:szCs w:val="28"/>
-        </w:rPr>
-        <w:t>。</w:t>
+        <w:t>静态成员函数开头加上s_，其他和成员函数一样。</w:t>
       </w:r>
     </w:p>
     <w:p>
@@ -3830,25 +3837,7 @@
           <w:sz w:val="28"/>
           <w:szCs w:val="28"/>
         </w:rPr>
-        <w:t>静态成员变量开头</w:t>
-      </w:r>
-      <w:r>
-        <w:rPr>
-          <w:b w:val="0"/>
-          <w:bCs w:val="0"/>
-          <w:sz w:val="28"/>
-          <w:szCs w:val="28"/>
-        </w:rPr>
-        <w:t>加上s_，其他和成员变量一样</w:t>
-      </w:r>
-      <w:r>
-        <w:rPr>
-          <w:b w:val="0"/>
-          <w:bCs w:val="0"/>
-          <w:sz w:val="28"/>
-          <w:szCs w:val="28"/>
-        </w:rPr>
-        <w:t>。</w:t>
+        <w:t>静态成员变量开头加上s_，其他和成员变量一样。</w:t>
       </w:r>
     </w:p>
     <w:p>
@@ -3874,6 +3863,817 @@
           <w:szCs w:val="28"/>
         </w:rPr>
         <w:t>临时变量全部小写。</w:t>
+      </w:r>
+    </w:p>
+    <w:p>
+      <w:pPr>
+        <w:numPr>
+          <w:ilvl w:val="0"/>
+          <w:numId w:val="19"/>
+        </w:numPr>
+        <w:jc w:val="both"/>
+        <w:rPr>
+          <w:b w:val="0"/>
+          <w:bCs w:val="0"/>
+          <w:sz w:val="28"/>
+          <w:szCs w:val="28"/>
+        </w:rPr>
+      </w:pPr>
+      <w:r>
+        <w:rPr>
+          <w:b w:val="0"/>
+          <w:bCs w:val="0"/>
+          <w:sz w:val="28"/>
+          <w:szCs w:val="28"/>
+        </w:rPr>
+        <w:t>在线答题测试用例格式</w:t>
+      </w:r>
+    </w:p>
+    <w:p>
+      <w:pPr>
+        <w:numPr>
+          <w:numId w:val="0"/>
+        </w:numPr>
+        <w:jc w:val="both"/>
+        <w:rPr>
+          <w:b w:val="0"/>
+          <w:bCs w:val="0"/>
+          <w:sz w:val="28"/>
+          <w:szCs w:val="28"/>
+        </w:rPr>
+      </w:pPr>
+      <w:r>
+        <w:rPr>
+          <w:b w:val="0"/>
+          <w:bCs w:val="0"/>
+          <w:sz w:val="28"/>
+          <w:szCs w:val="28"/>
+        </w:rPr>
+        <w:t>测试用例以如下形式放在json文件中：</w:t>
+      </w:r>
+    </w:p>
+    <w:p>
+      <w:pPr>
+        <w:numPr>
+          <w:numId w:val="0"/>
+        </w:numPr>
+        <w:jc w:val="both"/>
+        <w:rPr>
+          <w:rFonts w:hint="eastAsia" w:asciiTheme="majorEastAsia" w:hAnsiTheme="majorEastAsia" w:eastAsiaTheme="majorEastAsia" w:cstheme="majorEastAsia"/>
+          <w:b w:val="0"/>
+          <w:bCs w:val="0"/>
+          <w:sz w:val="21"/>
+          <w:szCs w:val="21"/>
+        </w:rPr>
+      </w:pPr>
+      <w:r>
+        <w:rPr>
+          <w:rFonts w:hint="eastAsia" w:asciiTheme="majorEastAsia" w:hAnsiTheme="majorEastAsia" w:eastAsiaTheme="majorEastAsia" w:cstheme="majorEastAsia"/>
+          <w:b w:val="0"/>
+          <w:bCs w:val="0"/>
+          <w:sz w:val="21"/>
+          <w:szCs w:val="21"/>
+        </w:rPr>
+        <w:t>Question_name1:</w:t>
+      </w:r>
+    </w:p>
+    <w:p>
+      <w:pPr>
+        <w:numPr>
+          <w:numId w:val="0"/>
+        </w:numPr>
+        <w:jc w:val="both"/>
+        <w:rPr>
+          <w:rFonts w:hint="eastAsia" w:asciiTheme="majorEastAsia" w:hAnsiTheme="majorEastAsia" w:eastAsiaTheme="majorEastAsia" w:cstheme="majorEastAsia"/>
+          <w:b w:val="0"/>
+          <w:bCs w:val="0"/>
+          <w:sz w:val="21"/>
+          <w:szCs w:val="21"/>
+        </w:rPr>
+      </w:pPr>
+      <w:r>
+        <w:rPr>
+          <w:rFonts w:hint="eastAsia" w:asciiTheme="majorEastAsia" w:hAnsiTheme="majorEastAsia" w:eastAsiaTheme="majorEastAsia" w:cstheme="majorEastAsia"/>
+          <w:b w:val="0"/>
+          <w:bCs w:val="0"/>
+          <w:sz w:val="21"/>
+          <w:szCs w:val="21"/>
+        </w:rPr>
+        <w:t>{</w:t>
+      </w:r>
+    </w:p>
+    <w:p>
+      <w:pPr>
+        <w:numPr>
+          <w:numId w:val="0"/>
+        </w:numPr>
+        <w:jc w:val="both"/>
+        <w:rPr>
+          <w:rFonts w:hint="eastAsia" w:asciiTheme="majorEastAsia" w:hAnsiTheme="majorEastAsia" w:eastAsiaTheme="majorEastAsia" w:cstheme="majorEastAsia"/>
+          <w:b w:val="0"/>
+          <w:bCs w:val="0"/>
+          <w:sz w:val="21"/>
+          <w:szCs w:val="21"/>
+        </w:rPr>
+      </w:pPr>
+      <w:r>
+        <w:rPr>
+          <w:rFonts w:hint="eastAsia" w:asciiTheme="majorEastAsia" w:hAnsiTheme="majorEastAsia" w:eastAsiaTheme="majorEastAsia" w:cstheme="majorEastAsia"/>
+          <w:b w:val="0"/>
+          <w:bCs w:val="0"/>
+          <w:sz w:val="21"/>
+          <w:szCs w:val="21"/>
+        </w:rPr>
+        <w:t>“Context”:”question1 context”.</w:t>
+      </w:r>
+    </w:p>
+    <w:p>
+      <w:pPr>
+        <w:pStyle w:val="2"/>
+        <w:keepNext w:val="0"/>
+        <w:keepLines w:val="0"/>
+        <w:widowControl/>
+        <w:suppressLineNumbers w:val="0"/>
+        <w:shd w:val="clear" w:fill="FFFFFF"/>
+        <w:rPr>
+          <w:rFonts w:hint="eastAsia" w:asciiTheme="majorEastAsia" w:hAnsiTheme="majorEastAsia" w:eastAsiaTheme="majorEastAsia" w:cstheme="majorEastAsia"/>
+          <w:color w:val="auto"/>
+          <w:sz w:val="21"/>
+          <w:szCs w:val="21"/>
+        </w:rPr>
+      </w:pPr>
+      <w:r>
+        <w:rPr>
+          <w:rFonts w:hint="eastAsia" w:asciiTheme="majorEastAsia" w:hAnsiTheme="majorEastAsia" w:eastAsiaTheme="majorEastAsia" w:cstheme="majorEastAsia"/>
+          <w:b/>
+          <w:color w:val="auto"/>
+          <w:sz w:val="21"/>
+          <w:szCs w:val="21"/>
+          <w:shd w:val="clear" w:fill="FFFFFF"/>
+        </w:rPr>
+        <w:t>"Test"</w:t>
+      </w:r>
+      <w:r>
+        <w:rPr>
+          <w:rFonts w:hint="eastAsia" w:asciiTheme="majorEastAsia" w:hAnsiTheme="majorEastAsia" w:eastAsiaTheme="majorEastAsia" w:cstheme="majorEastAsia"/>
+          <w:color w:val="auto"/>
+          <w:sz w:val="21"/>
+          <w:szCs w:val="21"/>
+          <w:shd w:val="clear" w:fill="FFFFFF"/>
+        </w:rPr>
+        <w:t>: [{</w:t>
+      </w:r>
+      <w:r>
+        <w:rPr>
+          <w:rFonts w:hint="eastAsia" w:asciiTheme="majorEastAsia" w:hAnsiTheme="majorEastAsia" w:eastAsiaTheme="majorEastAsia" w:cstheme="majorEastAsia"/>
+          <w:color w:val="auto"/>
+          <w:sz w:val="21"/>
+          <w:szCs w:val="21"/>
+          <w:shd w:val="clear" w:fill="FFFFFF"/>
+        </w:rPr>
+        <w:br w:type="textWrapping"/>
+      </w:r>
+      <w:r>
+        <w:rPr>
+          <w:rFonts w:hint="eastAsia" w:asciiTheme="majorEastAsia" w:hAnsiTheme="majorEastAsia" w:eastAsiaTheme="majorEastAsia" w:cstheme="majorEastAsia"/>
+          <w:color w:val="auto"/>
+          <w:sz w:val="21"/>
+          <w:szCs w:val="21"/>
+          <w:shd w:val="clear" w:fill="FFFFFF"/>
+        </w:rPr>
+        <w:t xml:space="preserve">          </w:t>
+      </w:r>
+      <w:r>
+        <w:rPr>
+          <w:rFonts w:hint="eastAsia" w:asciiTheme="majorEastAsia" w:hAnsiTheme="majorEastAsia" w:eastAsiaTheme="majorEastAsia" w:cstheme="majorEastAsia"/>
+          <w:b/>
+          <w:color w:val="auto"/>
+          <w:sz w:val="21"/>
+          <w:szCs w:val="21"/>
+          <w:shd w:val="clear" w:fill="FFFFFF"/>
+        </w:rPr>
+        <w:t>"Context"</w:t>
+      </w:r>
+      <w:r>
+        <w:rPr>
+          <w:rFonts w:hint="eastAsia" w:asciiTheme="majorEastAsia" w:hAnsiTheme="majorEastAsia" w:eastAsiaTheme="majorEastAsia" w:cstheme="majorEastAsia"/>
+          <w:color w:val="auto"/>
+          <w:sz w:val="21"/>
+          <w:szCs w:val="21"/>
+          <w:shd w:val="clear" w:fill="FFFFFF"/>
+        </w:rPr>
+        <w:t xml:space="preserve">: </w:t>
+      </w:r>
+      <w:r>
+        <w:rPr>
+          <w:rFonts w:hint="eastAsia" w:asciiTheme="majorEastAsia" w:hAnsiTheme="majorEastAsia" w:eastAsiaTheme="majorEastAsia" w:cstheme="majorEastAsia"/>
+          <w:b/>
+          <w:color w:val="auto"/>
+          <w:sz w:val="21"/>
+          <w:szCs w:val="21"/>
+          <w:shd w:val="clear" w:fill="FFFFFF"/>
+        </w:rPr>
+        <w:t>"</w:t>
+      </w:r>
+      <w:r>
+        <w:rPr>
+          <w:rFonts w:hint="default" w:asciiTheme="majorEastAsia" w:hAnsiTheme="majorEastAsia" w:eastAsiaTheme="majorEastAsia" w:cstheme="majorEastAsia"/>
+          <w:b/>
+          <w:color w:val="auto"/>
+          <w:sz w:val="21"/>
+          <w:szCs w:val="21"/>
+          <w:shd w:val="clear" w:fill="FFFFFF"/>
+        </w:rPr>
+        <w:t>test context1</w:t>
+      </w:r>
+      <w:r>
+        <w:rPr>
+          <w:rFonts w:hint="eastAsia" w:asciiTheme="majorEastAsia" w:hAnsiTheme="majorEastAsia" w:eastAsiaTheme="majorEastAsia" w:cstheme="majorEastAsia"/>
+          <w:b/>
+          <w:color w:val="auto"/>
+          <w:sz w:val="21"/>
+          <w:szCs w:val="21"/>
+          <w:shd w:val="clear" w:fill="FFFFFF"/>
+        </w:rPr>
+        <w:t>"</w:t>
+      </w:r>
+      <w:r>
+        <w:rPr>
+          <w:rFonts w:hint="eastAsia" w:asciiTheme="majorEastAsia" w:hAnsiTheme="majorEastAsia" w:eastAsiaTheme="majorEastAsia" w:cstheme="majorEastAsia"/>
+          <w:color w:val="auto"/>
+          <w:sz w:val="21"/>
+          <w:szCs w:val="21"/>
+          <w:shd w:val="clear" w:fill="FFFFFF"/>
+        </w:rPr>
+        <w:t>,</w:t>
+      </w:r>
+      <w:r>
+        <w:rPr>
+          <w:rFonts w:hint="eastAsia" w:asciiTheme="majorEastAsia" w:hAnsiTheme="majorEastAsia" w:eastAsiaTheme="majorEastAsia" w:cstheme="majorEastAsia"/>
+          <w:color w:val="auto"/>
+          <w:sz w:val="21"/>
+          <w:szCs w:val="21"/>
+          <w:shd w:val="clear" w:fill="FFFFFF"/>
+        </w:rPr>
+        <w:br w:type="textWrapping"/>
+      </w:r>
+      <w:r>
+        <w:rPr>
+          <w:rFonts w:hint="eastAsia" w:asciiTheme="majorEastAsia" w:hAnsiTheme="majorEastAsia" w:eastAsiaTheme="majorEastAsia" w:cstheme="majorEastAsia"/>
+          <w:color w:val="auto"/>
+          <w:sz w:val="21"/>
+          <w:szCs w:val="21"/>
+          <w:shd w:val="clear" w:fill="FFFFFF"/>
+        </w:rPr>
+        <w:t xml:space="preserve">          </w:t>
+      </w:r>
+      <w:r>
+        <w:rPr>
+          <w:rFonts w:hint="eastAsia" w:asciiTheme="majorEastAsia" w:hAnsiTheme="majorEastAsia" w:eastAsiaTheme="majorEastAsia" w:cstheme="majorEastAsia"/>
+          <w:b/>
+          <w:color w:val="auto"/>
+          <w:sz w:val="21"/>
+          <w:szCs w:val="21"/>
+          <w:shd w:val="clear" w:fill="FFFFFF"/>
+        </w:rPr>
+        <w:t>"Answer"</w:t>
+      </w:r>
+      <w:r>
+        <w:rPr>
+          <w:rFonts w:hint="eastAsia" w:asciiTheme="majorEastAsia" w:hAnsiTheme="majorEastAsia" w:eastAsiaTheme="majorEastAsia" w:cstheme="majorEastAsia"/>
+          <w:color w:val="auto"/>
+          <w:sz w:val="21"/>
+          <w:szCs w:val="21"/>
+          <w:shd w:val="clear" w:fill="FFFFFF"/>
+        </w:rPr>
+        <w:t xml:space="preserve">: </w:t>
+      </w:r>
+      <w:r>
+        <w:rPr>
+          <w:rFonts w:hint="eastAsia" w:asciiTheme="majorEastAsia" w:hAnsiTheme="majorEastAsia" w:eastAsiaTheme="majorEastAsia" w:cstheme="majorEastAsia"/>
+          <w:b/>
+          <w:color w:val="auto"/>
+          <w:sz w:val="21"/>
+          <w:szCs w:val="21"/>
+          <w:shd w:val="clear" w:fill="FFFFFF"/>
+        </w:rPr>
+        <w:t>"</w:t>
+      </w:r>
+      <w:r>
+        <w:rPr>
+          <w:rFonts w:hint="default" w:asciiTheme="majorEastAsia" w:hAnsiTheme="majorEastAsia" w:eastAsiaTheme="majorEastAsia" w:cstheme="majorEastAsia"/>
+          <w:b/>
+          <w:color w:val="auto"/>
+          <w:sz w:val="21"/>
+          <w:szCs w:val="21"/>
+          <w:shd w:val="clear" w:fill="FFFFFF"/>
+        </w:rPr>
+        <w:t>context answer</w:t>
+      </w:r>
+      <w:r>
+        <w:rPr>
+          <w:rFonts w:hint="eastAsia" w:asciiTheme="majorEastAsia" w:hAnsiTheme="majorEastAsia" w:eastAsiaTheme="majorEastAsia" w:cstheme="majorEastAsia"/>
+          <w:b/>
+          <w:color w:val="auto"/>
+          <w:sz w:val="21"/>
+          <w:szCs w:val="21"/>
+          <w:shd w:val="clear" w:fill="FFFFFF"/>
+        </w:rPr>
+        <w:t>"</w:t>
+      </w:r>
+      <w:r>
+        <w:rPr>
+          <w:rFonts w:hint="eastAsia" w:asciiTheme="majorEastAsia" w:hAnsiTheme="majorEastAsia" w:eastAsiaTheme="majorEastAsia" w:cstheme="majorEastAsia"/>
+          <w:b/>
+          <w:color w:val="auto"/>
+          <w:sz w:val="21"/>
+          <w:szCs w:val="21"/>
+          <w:shd w:val="clear" w:fill="FFFFFF"/>
+        </w:rPr>
+        <w:br w:type="textWrapping"/>
+      </w:r>
+      <w:r>
+        <w:rPr>
+          <w:rFonts w:hint="eastAsia" w:asciiTheme="majorEastAsia" w:hAnsiTheme="majorEastAsia" w:eastAsiaTheme="majorEastAsia" w:cstheme="majorEastAsia"/>
+          <w:b/>
+          <w:color w:val="auto"/>
+          <w:sz w:val="21"/>
+          <w:szCs w:val="21"/>
+          <w:shd w:val="clear" w:fill="FFFFFF"/>
+        </w:rPr>
+        <w:t xml:space="preserve">        </w:t>
+      </w:r>
+      <w:r>
+        <w:rPr>
+          <w:rFonts w:hint="eastAsia" w:asciiTheme="majorEastAsia" w:hAnsiTheme="majorEastAsia" w:eastAsiaTheme="majorEastAsia" w:cstheme="majorEastAsia"/>
+          <w:color w:val="auto"/>
+          <w:sz w:val="21"/>
+          <w:szCs w:val="21"/>
+          <w:shd w:val="clear" w:fill="FFFFFF"/>
+        </w:rPr>
+        <w:t>},</w:t>
+      </w:r>
+      <w:r>
+        <w:rPr>
+          <w:rFonts w:hint="eastAsia" w:asciiTheme="majorEastAsia" w:hAnsiTheme="majorEastAsia" w:eastAsiaTheme="majorEastAsia" w:cstheme="majorEastAsia"/>
+          <w:color w:val="auto"/>
+          <w:sz w:val="21"/>
+          <w:szCs w:val="21"/>
+          <w:shd w:val="clear" w:fill="FFFFFF"/>
+        </w:rPr>
+        <w:br w:type="textWrapping"/>
+      </w:r>
+      <w:r>
+        <w:rPr>
+          <w:rFonts w:hint="eastAsia" w:asciiTheme="majorEastAsia" w:hAnsiTheme="majorEastAsia" w:eastAsiaTheme="majorEastAsia" w:cstheme="majorEastAsia"/>
+          <w:color w:val="auto"/>
+          <w:sz w:val="21"/>
+          <w:szCs w:val="21"/>
+          <w:shd w:val="clear" w:fill="FFFFFF"/>
+        </w:rPr>
+        <w:t xml:space="preserve">        {</w:t>
+      </w:r>
+      <w:r>
+        <w:rPr>
+          <w:rFonts w:hint="eastAsia" w:asciiTheme="majorEastAsia" w:hAnsiTheme="majorEastAsia" w:eastAsiaTheme="majorEastAsia" w:cstheme="majorEastAsia"/>
+          <w:color w:val="auto"/>
+          <w:sz w:val="21"/>
+          <w:szCs w:val="21"/>
+          <w:shd w:val="clear" w:fill="FFFFFF"/>
+        </w:rPr>
+        <w:br w:type="textWrapping"/>
+      </w:r>
+      <w:r>
+        <w:rPr>
+          <w:rFonts w:hint="eastAsia" w:asciiTheme="majorEastAsia" w:hAnsiTheme="majorEastAsia" w:eastAsiaTheme="majorEastAsia" w:cstheme="majorEastAsia"/>
+          <w:color w:val="auto"/>
+          <w:sz w:val="21"/>
+          <w:szCs w:val="21"/>
+          <w:shd w:val="clear" w:fill="FFFFFF"/>
+        </w:rPr>
+        <w:t xml:space="preserve">          </w:t>
+      </w:r>
+      <w:r>
+        <w:rPr>
+          <w:rFonts w:hint="eastAsia" w:asciiTheme="majorEastAsia" w:hAnsiTheme="majorEastAsia" w:eastAsiaTheme="majorEastAsia" w:cstheme="majorEastAsia"/>
+          <w:b/>
+          <w:color w:val="auto"/>
+          <w:sz w:val="21"/>
+          <w:szCs w:val="21"/>
+          <w:shd w:val="clear" w:fill="FFFFFF"/>
+        </w:rPr>
+        <w:t>"Context"</w:t>
+      </w:r>
+      <w:r>
+        <w:rPr>
+          <w:rFonts w:hint="eastAsia" w:asciiTheme="majorEastAsia" w:hAnsiTheme="majorEastAsia" w:eastAsiaTheme="majorEastAsia" w:cstheme="majorEastAsia"/>
+          <w:color w:val="auto"/>
+          <w:sz w:val="21"/>
+          <w:szCs w:val="21"/>
+          <w:shd w:val="clear" w:fill="FFFFFF"/>
+        </w:rPr>
+        <w:t xml:space="preserve">: </w:t>
+      </w:r>
+      <w:r>
+        <w:rPr>
+          <w:rFonts w:hint="eastAsia" w:asciiTheme="majorEastAsia" w:hAnsiTheme="majorEastAsia" w:eastAsiaTheme="majorEastAsia" w:cstheme="majorEastAsia"/>
+          <w:b/>
+          <w:color w:val="auto"/>
+          <w:sz w:val="21"/>
+          <w:szCs w:val="21"/>
+          <w:shd w:val="clear" w:fill="FFFFFF"/>
+        </w:rPr>
+        <w:t>"</w:t>
+      </w:r>
+      <w:r>
+        <w:rPr>
+          <w:rFonts w:hint="default" w:asciiTheme="majorEastAsia" w:hAnsiTheme="majorEastAsia" w:eastAsiaTheme="majorEastAsia" w:cstheme="majorEastAsia"/>
+          <w:b/>
+          <w:color w:val="auto"/>
+          <w:sz w:val="21"/>
+          <w:szCs w:val="21"/>
+          <w:shd w:val="clear" w:fill="FFFFFF"/>
+        </w:rPr>
+        <w:t>test context</w:t>
+      </w:r>
+      <w:r>
+        <w:rPr>
+          <w:rFonts w:hint="eastAsia" w:asciiTheme="majorEastAsia" w:hAnsiTheme="majorEastAsia" w:eastAsiaTheme="majorEastAsia" w:cstheme="majorEastAsia"/>
+          <w:b/>
+          <w:color w:val="auto"/>
+          <w:sz w:val="21"/>
+          <w:szCs w:val="21"/>
+          <w:shd w:val="clear" w:fill="FFFFFF"/>
+        </w:rPr>
+        <w:t>"</w:t>
+      </w:r>
+      <w:r>
+        <w:rPr>
+          <w:rFonts w:hint="eastAsia" w:asciiTheme="majorEastAsia" w:hAnsiTheme="majorEastAsia" w:eastAsiaTheme="majorEastAsia" w:cstheme="majorEastAsia"/>
+          <w:color w:val="auto"/>
+          <w:sz w:val="21"/>
+          <w:szCs w:val="21"/>
+          <w:shd w:val="clear" w:fill="FFFFFF"/>
+        </w:rPr>
+        <w:t>,</w:t>
+      </w:r>
+      <w:r>
+        <w:rPr>
+          <w:rFonts w:hint="eastAsia" w:asciiTheme="majorEastAsia" w:hAnsiTheme="majorEastAsia" w:eastAsiaTheme="majorEastAsia" w:cstheme="majorEastAsia"/>
+          <w:color w:val="auto"/>
+          <w:sz w:val="21"/>
+          <w:szCs w:val="21"/>
+          <w:shd w:val="clear" w:fill="FFFFFF"/>
+        </w:rPr>
+        <w:br w:type="textWrapping"/>
+      </w:r>
+      <w:r>
+        <w:rPr>
+          <w:rFonts w:hint="eastAsia" w:asciiTheme="majorEastAsia" w:hAnsiTheme="majorEastAsia" w:eastAsiaTheme="majorEastAsia" w:cstheme="majorEastAsia"/>
+          <w:color w:val="auto"/>
+          <w:sz w:val="21"/>
+          <w:szCs w:val="21"/>
+          <w:shd w:val="clear" w:fill="FFFFFF"/>
+        </w:rPr>
+        <w:t xml:space="preserve">          </w:t>
+      </w:r>
+      <w:r>
+        <w:rPr>
+          <w:rFonts w:hint="eastAsia" w:asciiTheme="majorEastAsia" w:hAnsiTheme="majorEastAsia" w:eastAsiaTheme="majorEastAsia" w:cstheme="majorEastAsia"/>
+          <w:b/>
+          <w:color w:val="auto"/>
+          <w:sz w:val="21"/>
+          <w:szCs w:val="21"/>
+          <w:shd w:val="clear" w:fill="FFFFFF"/>
+        </w:rPr>
+        <w:t>"Answer"</w:t>
+      </w:r>
+      <w:r>
+        <w:rPr>
+          <w:rFonts w:hint="eastAsia" w:asciiTheme="majorEastAsia" w:hAnsiTheme="majorEastAsia" w:eastAsiaTheme="majorEastAsia" w:cstheme="majorEastAsia"/>
+          <w:color w:val="auto"/>
+          <w:sz w:val="21"/>
+          <w:szCs w:val="21"/>
+          <w:shd w:val="clear" w:fill="FFFFFF"/>
+        </w:rPr>
+        <w:t xml:space="preserve">: </w:t>
+      </w:r>
+      <w:r>
+        <w:rPr>
+          <w:rFonts w:hint="eastAsia" w:asciiTheme="majorEastAsia" w:hAnsiTheme="majorEastAsia" w:eastAsiaTheme="majorEastAsia" w:cstheme="majorEastAsia"/>
+          <w:b/>
+          <w:color w:val="auto"/>
+          <w:sz w:val="21"/>
+          <w:szCs w:val="21"/>
+          <w:shd w:val="clear" w:fill="FFFFFF"/>
+        </w:rPr>
+        <w:t>"</w:t>
+      </w:r>
+      <w:r>
+        <w:rPr>
+          <w:rFonts w:hint="default" w:asciiTheme="majorEastAsia" w:hAnsiTheme="majorEastAsia" w:eastAsiaTheme="majorEastAsia" w:cstheme="majorEastAsia"/>
+          <w:b/>
+          <w:color w:val="auto"/>
+          <w:sz w:val="21"/>
+          <w:szCs w:val="21"/>
+          <w:shd w:val="clear" w:fill="FFFFFF"/>
+        </w:rPr>
+        <w:t>context answer</w:t>
+      </w:r>
+      <w:r>
+        <w:rPr>
+          <w:rFonts w:hint="eastAsia" w:asciiTheme="majorEastAsia" w:hAnsiTheme="majorEastAsia" w:eastAsiaTheme="majorEastAsia" w:cstheme="majorEastAsia"/>
+          <w:b/>
+          <w:color w:val="auto"/>
+          <w:sz w:val="21"/>
+          <w:szCs w:val="21"/>
+          <w:shd w:val="clear" w:fill="FFFFFF"/>
+        </w:rPr>
+        <w:t>"</w:t>
+      </w:r>
+      <w:r>
+        <w:rPr>
+          <w:rFonts w:hint="eastAsia" w:asciiTheme="majorEastAsia" w:hAnsiTheme="majorEastAsia" w:eastAsiaTheme="majorEastAsia" w:cstheme="majorEastAsia"/>
+          <w:b/>
+          <w:color w:val="auto"/>
+          <w:sz w:val="21"/>
+          <w:szCs w:val="21"/>
+          <w:shd w:val="clear" w:fill="FFFFFF"/>
+        </w:rPr>
+        <w:br w:type="textWrapping"/>
+      </w:r>
+      <w:r>
+        <w:rPr>
+          <w:rFonts w:hint="eastAsia" w:asciiTheme="majorEastAsia" w:hAnsiTheme="majorEastAsia" w:eastAsiaTheme="majorEastAsia" w:cstheme="majorEastAsia"/>
+          <w:b/>
+          <w:color w:val="auto"/>
+          <w:sz w:val="21"/>
+          <w:szCs w:val="21"/>
+          <w:shd w:val="clear" w:fill="FFFFFF"/>
+        </w:rPr>
+        <w:t xml:space="preserve">        </w:t>
+      </w:r>
+      <w:r>
+        <w:rPr>
+          <w:rFonts w:hint="eastAsia" w:asciiTheme="majorEastAsia" w:hAnsiTheme="majorEastAsia" w:eastAsiaTheme="majorEastAsia" w:cstheme="majorEastAsia"/>
+          <w:color w:val="auto"/>
+          <w:sz w:val="21"/>
+          <w:szCs w:val="21"/>
+          <w:shd w:val="clear" w:fill="FFFFFF"/>
+        </w:rPr>
+        <w:t>},</w:t>
+      </w:r>
+      <w:r>
+        <w:rPr>
+          <w:rFonts w:hint="eastAsia" w:asciiTheme="majorEastAsia" w:hAnsiTheme="majorEastAsia" w:eastAsiaTheme="majorEastAsia" w:cstheme="majorEastAsia"/>
+          <w:color w:val="auto"/>
+          <w:sz w:val="21"/>
+          <w:szCs w:val="21"/>
+          <w:shd w:val="clear" w:fill="FFFFFF"/>
+        </w:rPr>
+        <w:br w:type="textWrapping"/>
+      </w:r>
+      <w:r>
+        <w:rPr>
+          <w:rFonts w:hint="eastAsia" w:asciiTheme="majorEastAsia" w:hAnsiTheme="majorEastAsia" w:eastAsiaTheme="majorEastAsia" w:cstheme="majorEastAsia"/>
+          <w:color w:val="auto"/>
+          <w:sz w:val="21"/>
+          <w:szCs w:val="21"/>
+          <w:shd w:val="clear" w:fill="FFFFFF"/>
+        </w:rPr>
+        <w:t xml:space="preserve">        {</w:t>
+      </w:r>
+      <w:r>
+        <w:rPr>
+          <w:rFonts w:hint="eastAsia" w:asciiTheme="majorEastAsia" w:hAnsiTheme="majorEastAsia" w:eastAsiaTheme="majorEastAsia" w:cstheme="majorEastAsia"/>
+          <w:color w:val="auto"/>
+          <w:sz w:val="21"/>
+          <w:szCs w:val="21"/>
+          <w:shd w:val="clear" w:fill="FFFFFF"/>
+        </w:rPr>
+        <w:br w:type="textWrapping"/>
+      </w:r>
+      <w:r>
+        <w:rPr>
+          <w:rFonts w:hint="eastAsia" w:asciiTheme="majorEastAsia" w:hAnsiTheme="majorEastAsia" w:eastAsiaTheme="majorEastAsia" w:cstheme="majorEastAsia"/>
+          <w:color w:val="auto"/>
+          <w:sz w:val="21"/>
+          <w:szCs w:val="21"/>
+          <w:shd w:val="clear" w:fill="FFFFFF"/>
+        </w:rPr>
+        <w:t xml:space="preserve">          </w:t>
+      </w:r>
+      <w:r>
+        <w:rPr>
+          <w:rFonts w:hint="eastAsia" w:asciiTheme="majorEastAsia" w:hAnsiTheme="majorEastAsia" w:eastAsiaTheme="majorEastAsia" w:cstheme="majorEastAsia"/>
+          <w:b/>
+          <w:color w:val="auto"/>
+          <w:sz w:val="21"/>
+          <w:szCs w:val="21"/>
+          <w:shd w:val="clear" w:fill="FFFFFF"/>
+        </w:rPr>
+        <w:t>"Context"</w:t>
+      </w:r>
+      <w:r>
+        <w:rPr>
+          <w:rFonts w:hint="eastAsia" w:asciiTheme="majorEastAsia" w:hAnsiTheme="majorEastAsia" w:eastAsiaTheme="majorEastAsia" w:cstheme="majorEastAsia"/>
+          <w:color w:val="auto"/>
+          <w:sz w:val="21"/>
+          <w:szCs w:val="21"/>
+          <w:shd w:val="clear" w:fill="FFFFFF"/>
+        </w:rPr>
+        <w:t xml:space="preserve">: </w:t>
+      </w:r>
+      <w:r>
+        <w:rPr>
+          <w:rFonts w:hint="eastAsia" w:asciiTheme="majorEastAsia" w:hAnsiTheme="majorEastAsia" w:eastAsiaTheme="majorEastAsia" w:cstheme="majorEastAsia"/>
+          <w:b/>
+          <w:color w:val="auto"/>
+          <w:sz w:val="21"/>
+          <w:szCs w:val="21"/>
+          <w:shd w:val="clear" w:fill="FFFFFF"/>
+        </w:rPr>
+        <w:t>"</w:t>
+      </w:r>
+      <w:r>
+        <w:rPr>
+          <w:rFonts w:hint="default" w:asciiTheme="majorEastAsia" w:hAnsiTheme="majorEastAsia" w:eastAsiaTheme="majorEastAsia" w:cstheme="majorEastAsia"/>
+          <w:b/>
+          <w:color w:val="auto"/>
+          <w:sz w:val="21"/>
+          <w:szCs w:val="21"/>
+          <w:shd w:val="clear" w:fill="FFFFFF"/>
+        </w:rPr>
+        <w:t>text context</w:t>
+      </w:r>
+      <w:r>
+        <w:rPr>
+          <w:rFonts w:hint="eastAsia" w:asciiTheme="majorEastAsia" w:hAnsiTheme="majorEastAsia" w:eastAsiaTheme="majorEastAsia" w:cstheme="majorEastAsia"/>
+          <w:b/>
+          <w:color w:val="auto"/>
+          <w:sz w:val="21"/>
+          <w:szCs w:val="21"/>
+          <w:shd w:val="clear" w:fill="FFFFFF"/>
+        </w:rPr>
+        <w:t>"</w:t>
+      </w:r>
+      <w:r>
+        <w:rPr>
+          <w:rFonts w:hint="eastAsia" w:asciiTheme="majorEastAsia" w:hAnsiTheme="majorEastAsia" w:eastAsiaTheme="majorEastAsia" w:cstheme="majorEastAsia"/>
+          <w:color w:val="auto"/>
+          <w:sz w:val="21"/>
+          <w:szCs w:val="21"/>
+          <w:shd w:val="clear" w:fill="FFFFFF"/>
+        </w:rPr>
+        <w:t>,</w:t>
+      </w:r>
+      <w:r>
+        <w:rPr>
+          <w:rFonts w:hint="eastAsia" w:asciiTheme="majorEastAsia" w:hAnsiTheme="majorEastAsia" w:eastAsiaTheme="majorEastAsia" w:cstheme="majorEastAsia"/>
+          <w:color w:val="auto"/>
+          <w:sz w:val="21"/>
+          <w:szCs w:val="21"/>
+          <w:shd w:val="clear" w:fill="FFFFFF"/>
+        </w:rPr>
+        <w:br w:type="textWrapping"/>
+      </w:r>
+      <w:r>
+        <w:rPr>
+          <w:rFonts w:hint="eastAsia" w:asciiTheme="majorEastAsia" w:hAnsiTheme="majorEastAsia" w:eastAsiaTheme="majorEastAsia" w:cstheme="majorEastAsia"/>
+          <w:color w:val="auto"/>
+          <w:sz w:val="21"/>
+          <w:szCs w:val="21"/>
+          <w:shd w:val="clear" w:fill="FFFFFF"/>
+        </w:rPr>
+        <w:t xml:space="preserve">          </w:t>
+      </w:r>
+      <w:r>
+        <w:rPr>
+          <w:rFonts w:hint="eastAsia" w:asciiTheme="majorEastAsia" w:hAnsiTheme="majorEastAsia" w:eastAsiaTheme="majorEastAsia" w:cstheme="majorEastAsia"/>
+          <w:b/>
+          <w:color w:val="auto"/>
+          <w:sz w:val="21"/>
+          <w:szCs w:val="21"/>
+          <w:shd w:val="clear" w:fill="FFFFFF"/>
+        </w:rPr>
+        <w:t>"Answer"</w:t>
+      </w:r>
+      <w:r>
+        <w:rPr>
+          <w:rFonts w:hint="eastAsia" w:asciiTheme="majorEastAsia" w:hAnsiTheme="majorEastAsia" w:eastAsiaTheme="majorEastAsia" w:cstheme="majorEastAsia"/>
+          <w:color w:val="auto"/>
+          <w:sz w:val="21"/>
+          <w:szCs w:val="21"/>
+          <w:shd w:val="clear" w:fill="FFFFFF"/>
+        </w:rPr>
+        <w:t xml:space="preserve">: </w:t>
+      </w:r>
+      <w:r>
+        <w:rPr>
+          <w:rFonts w:hint="eastAsia" w:asciiTheme="majorEastAsia" w:hAnsiTheme="majorEastAsia" w:eastAsiaTheme="majorEastAsia" w:cstheme="majorEastAsia"/>
+          <w:b/>
+          <w:color w:val="auto"/>
+          <w:sz w:val="21"/>
+          <w:szCs w:val="21"/>
+          <w:shd w:val="clear" w:fill="FFFFFF"/>
+        </w:rPr>
+        <w:t>"</w:t>
+      </w:r>
+      <w:r>
+        <w:rPr>
+          <w:rFonts w:hint="default" w:asciiTheme="majorEastAsia" w:hAnsiTheme="majorEastAsia" w:eastAsiaTheme="majorEastAsia" w:cstheme="majorEastAsia"/>
+          <w:b/>
+          <w:color w:val="auto"/>
+          <w:sz w:val="21"/>
+          <w:szCs w:val="21"/>
+          <w:shd w:val="clear" w:fill="FFFFFF"/>
+        </w:rPr>
+        <w:t>context answer</w:t>
+      </w:r>
+      <w:bookmarkStart w:id="0" w:name="_GoBack"/>
+      <w:bookmarkEnd w:id="0"/>
+      <w:r>
+        <w:rPr>
+          <w:rFonts w:hint="eastAsia" w:asciiTheme="majorEastAsia" w:hAnsiTheme="majorEastAsia" w:eastAsiaTheme="majorEastAsia" w:cstheme="majorEastAsia"/>
+          <w:b/>
+          <w:color w:val="auto"/>
+          <w:sz w:val="21"/>
+          <w:szCs w:val="21"/>
+          <w:shd w:val="clear" w:fill="FFFFFF"/>
+        </w:rPr>
+        <w:t>"</w:t>
+      </w:r>
+      <w:r>
+        <w:rPr>
+          <w:rFonts w:hint="eastAsia" w:asciiTheme="majorEastAsia" w:hAnsiTheme="majorEastAsia" w:eastAsiaTheme="majorEastAsia" w:cstheme="majorEastAsia"/>
+          <w:b/>
+          <w:color w:val="auto"/>
+          <w:sz w:val="21"/>
+          <w:szCs w:val="21"/>
+          <w:shd w:val="clear" w:fill="FFFFFF"/>
+        </w:rPr>
+        <w:br w:type="textWrapping"/>
+      </w:r>
+      <w:r>
+        <w:rPr>
+          <w:rFonts w:hint="eastAsia" w:asciiTheme="majorEastAsia" w:hAnsiTheme="majorEastAsia" w:eastAsiaTheme="majorEastAsia" w:cstheme="majorEastAsia"/>
+          <w:b/>
+          <w:color w:val="auto"/>
+          <w:sz w:val="21"/>
+          <w:szCs w:val="21"/>
+          <w:shd w:val="clear" w:fill="FFFFFF"/>
+        </w:rPr>
+        <w:t xml:space="preserve">        </w:t>
+      </w:r>
+      <w:r>
+        <w:rPr>
+          <w:rFonts w:hint="eastAsia" w:asciiTheme="majorEastAsia" w:hAnsiTheme="majorEastAsia" w:eastAsiaTheme="majorEastAsia" w:cstheme="majorEastAsia"/>
+          <w:color w:val="auto"/>
+          <w:sz w:val="21"/>
+          <w:szCs w:val="21"/>
+          <w:shd w:val="clear" w:fill="FFFFFF"/>
+        </w:rPr>
+        <w:t>}]</w:t>
+      </w:r>
+    </w:p>
+    <w:p>
+      <w:pPr>
+        <w:numPr>
+          <w:numId w:val="0"/>
+        </w:numPr>
+        <w:jc w:val="both"/>
+        <w:rPr>
+          <w:rFonts w:hint="eastAsia" w:asciiTheme="majorEastAsia" w:hAnsiTheme="majorEastAsia" w:eastAsiaTheme="majorEastAsia" w:cstheme="majorEastAsia"/>
+          <w:b w:val="0"/>
+          <w:bCs w:val="0"/>
+          <w:sz w:val="21"/>
+          <w:szCs w:val="21"/>
+        </w:rPr>
+      </w:pPr>
+    </w:p>
+    <w:p>
+      <w:pPr>
+        <w:numPr>
+          <w:numId w:val="0"/>
+        </w:numPr>
+        <w:jc w:val="both"/>
+        <w:rPr>
+          <w:rFonts w:hint="eastAsia" w:asciiTheme="majorEastAsia" w:hAnsiTheme="majorEastAsia" w:eastAsiaTheme="majorEastAsia" w:cstheme="majorEastAsia"/>
+          <w:b w:val="0"/>
+          <w:bCs w:val="0"/>
+          <w:sz w:val="21"/>
+          <w:szCs w:val="21"/>
+        </w:rPr>
+      </w:pPr>
+      <w:r>
+        <w:rPr>
+          <w:rFonts w:hint="eastAsia" w:asciiTheme="majorEastAsia" w:hAnsiTheme="majorEastAsia" w:eastAsiaTheme="majorEastAsia" w:cstheme="majorEastAsia"/>
+          <w:b w:val="0"/>
+          <w:bCs w:val="0"/>
+          <w:sz w:val="21"/>
+          <w:szCs w:val="21"/>
+        </w:rPr>
+        <w:t>}</w:t>
       </w:r>
     </w:p>
     <w:sectPr>
@@ -4991,6 +5791,18 @@
       <w:numFmt w:val="decimal"/>
       <w:suff w:val="nothing"/>
       <w:lvlText w:val="(%1)"/>
+      <w:lvlJc w:val="left"/>
+    </w:lvl>
+  </w:abstractNum>
+  <w:abstractNum w:abstractNumId="18">
+    <w:nsid w:val="5D17219A"/>
+    <w:multiLevelType w:val="singleLevel"/>
+    <w:tmpl w:val="5D17219A"/>
+    <w:lvl w:ilvl="0" w:tentative="0">
+      <w:start w:val="4"/>
+      <w:numFmt w:val="chineseCounting"/>
+      <w:suff w:val="nothing"/>
+      <w:lvlText w:val="%1．"/>
       <w:lvlJc w:val="left"/>
     </w:lvl>
   </w:abstractNum>
@@ -5048,6 +5860,9 @@
   <w:num w:numId="18">
     <w:abstractNumId w:val="17"/>
   </w:num>
+  <w:num w:numId="19">
+    <w:abstractNumId w:val="18"/>
+  </w:num>
 </w:numbering>
 </file>
 
@@ -5056,7 +5871,7 @@
   <w:docDefaults>
     <w:rPrDefault>
       <w:rPr>
-        <w:rFonts w:asciiTheme="minorHAnsi" w:hAnsiTheme="minorHAnsi" w:eastAsiaTheme="minorEastAsia" w:cstheme="minorBidi"/>
+        <w:rFonts w:ascii="Times New Roman" w:hAnsi="Times New Roman" w:eastAsia="宋体" w:cs="Times New Roman"/>
       </w:rPr>
     </w:rPrDefault>
   </w:docDefaults>
@@ -5209,7 +6024,7 @@
     <w:lsdException w:unhideWhenUsed="0" w:uiPriority="0" w:semiHidden="0" w:name="Table Web 2"/>
     <w:lsdException w:unhideWhenUsed="0" w:uiPriority="0" w:semiHidden="0" w:name="Table Web 3"/>
     <w:lsdException w:unhideWhenUsed="0" w:uiPriority="0" w:semiHidden="0" w:name="Balloon Text"/>
-    <w:lsdException w:unhideWhenUsed="0" w:uiPriority="0" w:semiHidden="0" w:name="Table Grid"/>
+    <w:lsdException w:qFormat="1" w:unhideWhenUsed="0" w:uiPriority="0" w:semiHidden="0" w:name="Table Grid"/>
     <w:lsdException w:unhideWhenUsed="0" w:uiPriority="0" w:semiHidden="0" w:name="Table Theme"/>
     <w:lsdException w:unhideWhenUsed="0" w:uiPriority="60" w:semiHidden="0" w:name="Light Shading"/>
     <w:lsdException w:unhideWhenUsed="0" w:uiPriority="61" w:semiHidden="0" w:name="Light List"/>
@@ -5326,13 +6141,13 @@
       <w:lang w:val="en-US" w:eastAsia="zh-CN" w:bidi="ar-SA"/>
     </w:rPr>
   </w:style>
-  <w:style w:type="character" w:default="1" w:styleId="2">
+  <w:style w:type="character" w:default="1" w:styleId="3">
     <w:name w:val="Default Paragraph Font"/>
     <w:semiHidden/>
     <w:qFormat/>
     <w:uiPriority w:val="0"/>
   </w:style>
-  <w:style w:type="table" w:default="1" w:styleId="3">
+  <w:style w:type="table" w:default="1" w:styleId="4">
     <w:name w:val="Normal Table"/>
     <w:semiHidden/>
     <w:qFormat/>
@@ -5347,9 +6162,43 @@
       </w:tblCellMar>
     </w:tblPr>
   </w:style>
-  <w:style w:type="table" w:styleId="4">
+  <w:style w:type="paragraph" w:styleId="2">
+    <w:name w:val="HTML Preformatted"/>
+    <w:basedOn w:val="1"/>
+    <w:uiPriority w:val="0"/>
+    <w:pPr>
+      <w:tabs>
+        <w:tab w:val="left" w:pos="916"/>
+        <w:tab w:val="left" w:pos="1832"/>
+        <w:tab w:val="left" w:pos="2748"/>
+        <w:tab w:val="left" w:pos="3664"/>
+        <w:tab w:val="left" w:pos="4580"/>
+        <w:tab w:val="left" w:pos="5496"/>
+        <w:tab w:val="left" w:pos="6412"/>
+        <w:tab w:val="left" w:pos="7328"/>
+        <w:tab w:val="left" w:pos="8244"/>
+        <w:tab w:val="left" w:pos="9160"/>
+        <w:tab w:val="left" w:pos="10076"/>
+        <w:tab w:val="left" w:pos="10992"/>
+        <w:tab w:val="left" w:pos="11908"/>
+        <w:tab w:val="left" w:pos="12824"/>
+        <w:tab w:val="left" w:pos="13740"/>
+        <w:tab w:val="left" w:pos="14656"/>
+      </w:tabs>
+      <w:jc w:val="left"/>
+    </w:pPr>
+    <w:rPr>
+      <w:rFonts w:hint="eastAsia" w:ascii="宋体" w:hAnsi="宋体" w:eastAsia="宋体" w:cs="宋体"/>
+      <w:kern w:val="0"/>
+      <w:sz w:val="24"/>
+      <w:szCs w:val="24"/>
+      <w:lang w:val="en-US" w:eastAsia="zh-CN" w:bidi="ar"/>
+    </w:rPr>
+  </w:style>
+  <w:style w:type="table" w:styleId="5">
     <w:name w:val="Table Grid"/>
-    <w:basedOn w:val="3"/>
+    <w:basedOn w:val="4"/>
+    <w:qFormat/>
     <w:uiPriority w:val="0"/>
     <w:pPr>
       <w:widowControl w:val="0"/>

</xml_diff>